<commit_message>
Stukje over de add knoppen
</commit_message>
<xml_diff>
--- a/Vossen & Konijnen adviesrapport v2.docx
+++ b/Vossen & Konijnen adviesrapport v2.docx
@@ -266,24 +266,114 @@
           <w:sz w:val="40"/>
           <w:szCs w:val="40"/>
         </w:rPr>
-        <w:t xml:space="preserve">ICT Bureau </w:t>
-      </w:r>
-      <w:proofErr w:type="spellStart"/>
-      <w:r>
+        <w:t xml:space="preserve"> </w:t>
+      </w:r>
+    </w:p>
+    <w:p>
+      <w:pPr>
+        <w:jc w:val="right"/>
         <w:rPr>
           <w:color w:val="ED7D31" w:themeColor="accent2"/>
           <w:sz w:val="40"/>
           <w:szCs w:val="40"/>
         </w:rPr>
-        <w:t>Ambler</w:t>
-      </w:r>
-      <w:proofErr w:type="spellEnd"/>
-      <w:r>
+      </w:pPr>
+    </w:p>
+    <w:p>
+      <w:pPr>
+        <w:jc w:val="right"/>
         <w:rPr>
           <w:color w:val="ED7D31" w:themeColor="accent2"/>
           <w:sz w:val="40"/>
           <w:szCs w:val="40"/>
         </w:rPr>
+      </w:pPr>
+    </w:p>
+    <w:p>
+      <w:pPr>
+        <w:jc w:val="right"/>
+        <w:rPr>
+          <w:color w:val="ED7D31" w:themeColor="accent2"/>
+          <w:sz w:val="40"/>
+          <w:szCs w:val="40"/>
+        </w:rPr>
+      </w:pPr>
+    </w:p>
+    <w:p>
+      <w:pPr>
+        <w:rPr>
+          <w:color w:val="ED7D31" w:themeColor="accent2"/>
+          <w:sz w:val="40"/>
+          <w:szCs w:val="40"/>
+        </w:rPr>
+      </w:pPr>
+    </w:p>
+    <w:p>
+      <w:pPr>
+        <w:rPr>
+          <w:color w:val="ED7D31" w:themeColor="accent2"/>
+          <w:sz w:val="40"/>
+          <w:szCs w:val="40"/>
+        </w:rPr>
+      </w:pPr>
+      <w:r>
+        <w:rPr>
+          <w:color w:val="ED7D31" w:themeColor="accent2"/>
+          <w:sz w:val="40"/>
+          <w:szCs w:val="40"/>
+        </w:rPr>
+        <w:tab/>
+      </w:r>
+    </w:p>
+    <w:p>
+      <w:pPr>
+        <w:jc w:val="right"/>
+        <w:rPr>
+          <w:color w:val="ED7D31" w:themeColor="accent2"/>
+          <w:sz w:val="40"/>
+          <w:szCs w:val="40"/>
+        </w:rPr>
+      </w:pPr>
+      <w:r>
+        <w:rPr>
+          <w:color w:val="ED7D31" w:themeColor="accent2"/>
+          <w:sz w:val="40"/>
+          <w:szCs w:val="40"/>
+        </w:rPr>
+        <w:t>ICT</w:t>
+      </w:r>
+      <w:r>
+        <w:rPr>
+          <w:color w:val="ED7D31" w:themeColor="accent2"/>
+          <w:sz w:val="40"/>
+          <w:szCs w:val="40"/>
+        </w:rPr>
+        <w:t xml:space="preserve"> </w:t>
+      </w:r>
+      <w:r>
+        <w:rPr>
+          <w:color w:val="ED7D31" w:themeColor="accent2"/>
+          <w:sz w:val="40"/>
+          <w:szCs w:val="40"/>
+        </w:rPr>
+        <w:t xml:space="preserve">Bureau </w:t>
+      </w:r>
+      <w:proofErr w:type="spellStart"/>
+      <w:r>
+        <w:rPr>
+          <w:color w:val="ED7D31" w:themeColor="accent2"/>
+          <w:sz w:val="40"/>
+          <w:szCs w:val="40"/>
+        </w:rPr>
+        <w:t>Ambler</w:t>
+      </w:r>
+      <w:proofErr w:type="spellEnd"/>
+      <w:r>
+        <w:rPr>
+          <w:color w:val="ED7D31" w:themeColor="accent2"/>
+          <w:sz w:val="40"/>
+          <w:szCs w:val="40"/>
+        </w:rPr>
         <w:br/>
       </w:r>
       <w:r>
@@ -838,7 +928,7 @@
       <w:pPr>
         <w:pStyle w:val="Kop1"/>
       </w:pPr>
-      <w:bookmarkStart w:id="0" w:name="_Toc410592798"/>
+      <w:bookmarkStart w:id="0" w:name="_Toc410643503"/>
       <w:r>
         <w:lastRenderedPageBreak/>
         <w:t>Samenvatting</w:t>
@@ -1160,7 +1250,7 @@
           <w:r>
             <w:fldChar w:fldCharType="separate"/>
           </w:r>
-          <w:hyperlink w:anchor="_Toc410592798" w:history="1">
+          <w:hyperlink w:anchor="_Toc410643503" w:history="1">
             <w:r>
               <w:rPr>
                 <w:rStyle w:val="Hyperlink"/>
@@ -1187,7 +1277,7 @@
                 <w:noProof/>
                 <w:webHidden/>
               </w:rPr>
-              <w:instrText xml:space="preserve"> PAGEREF _Toc410592798 \h </w:instrText>
+              <w:instrText xml:space="preserve"> PAGEREF _Toc410643503 \h </w:instrText>
             </w:r>
             <w:r>
               <w:rPr>
@@ -1230,7 +1320,7 @@
               <w:lang w:eastAsia="nl-NL"/>
             </w:rPr>
           </w:pPr>
-          <w:hyperlink w:anchor="_Toc410592799" w:history="1">
+          <w:hyperlink w:anchor="_Toc410643504" w:history="1">
             <w:r>
               <w:rPr>
                 <w:rStyle w:val="Hyperlink"/>
@@ -1257,7 +1347,7 @@
                 <w:noProof/>
                 <w:webHidden/>
               </w:rPr>
-              <w:instrText xml:space="preserve"> PAGEREF _Toc410592799 \h </w:instrText>
+              <w:instrText xml:space="preserve"> PAGEREF _Toc410643504 \h </w:instrText>
             </w:r>
             <w:r>
               <w:rPr>
@@ -1300,7 +1390,7 @@
               <w:lang w:eastAsia="nl-NL"/>
             </w:rPr>
           </w:pPr>
-          <w:hyperlink w:anchor="_Toc410592800" w:history="1">
+          <w:hyperlink w:anchor="_Toc410643505" w:history="1">
             <w:r>
               <w:rPr>
                 <w:rStyle w:val="Hyperlink"/>
@@ -1327,7 +1417,7 @@
                 <w:noProof/>
                 <w:webHidden/>
               </w:rPr>
-              <w:instrText xml:space="preserve"> PAGEREF _Toc410592800 \h </w:instrText>
+              <w:instrText xml:space="preserve"> PAGEREF _Toc410643505 \h </w:instrText>
             </w:r>
             <w:r>
               <w:rPr>
@@ -1370,7 +1460,7 @@
               <w:lang w:eastAsia="nl-NL"/>
             </w:rPr>
           </w:pPr>
-          <w:hyperlink w:anchor="_Toc410592801" w:history="1">
+          <w:hyperlink w:anchor="_Toc410643506" w:history="1">
             <w:r>
               <w:rPr>
                 <w:rStyle w:val="Hyperlink"/>
@@ -1397,7 +1487,7 @@
                 <w:noProof/>
                 <w:webHidden/>
               </w:rPr>
-              <w:instrText xml:space="preserve"> PAGEREF _Toc410592801 \h </w:instrText>
+              <w:instrText xml:space="preserve"> PAGEREF _Toc410643506 \h </w:instrText>
             </w:r>
             <w:r>
               <w:rPr>
@@ -1440,7 +1530,7 @@
               <w:lang w:eastAsia="nl-NL"/>
             </w:rPr>
           </w:pPr>
-          <w:hyperlink w:anchor="_Toc410592802" w:history="1">
+          <w:hyperlink w:anchor="_Toc410643507" w:history="1">
             <w:r>
               <w:rPr>
                 <w:rStyle w:val="Hyperlink"/>
@@ -1467,7 +1557,7 @@
                 <w:noProof/>
                 <w:webHidden/>
               </w:rPr>
-              <w:instrText xml:space="preserve"> PAGEREF _Toc410592802 \h </w:instrText>
+              <w:instrText xml:space="preserve"> PAGEREF _Toc410643507 \h </w:instrText>
             </w:r>
             <w:r>
               <w:rPr>
@@ -1510,7 +1600,7 @@
               <w:lang w:eastAsia="nl-NL"/>
             </w:rPr>
           </w:pPr>
-          <w:hyperlink w:anchor="_Toc410592803" w:history="1">
+          <w:hyperlink w:anchor="_Toc410643508" w:history="1">
             <w:r>
               <w:rPr>
                 <w:rStyle w:val="Hyperlink"/>
@@ -1537,7 +1627,7 @@
                 <w:noProof/>
                 <w:webHidden/>
               </w:rPr>
-              <w:instrText xml:space="preserve"> PAGEREF _Toc410592803 \h </w:instrText>
+              <w:instrText xml:space="preserve"> PAGEREF _Toc410643508 \h </w:instrText>
             </w:r>
             <w:r>
               <w:rPr>
@@ -1580,7 +1670,7 @@
               <w:lang w:eastAsia="nl-NL"/>
             </w:rPr>
           </w:pPr>
-          <w:hyperlink w:anchor="_Toc410592804" w:history="1">
+          <w:hyperlink w:anchor="_Toc410643509" w:history="1">
             <w:r>
               <w:rPr>
                 <w:rStyle w:val="Hyperlink"/>
@@ -1607,7 +1697,7 @@
                 <w:noProof/>
                 <w:webHidden/>
               </w:rPr>
-              <w:instrText xml:space="preserve"> PAGEREF _Toc410592804 \h </w:instrText>
+              <w:instrText xml:space="preserve"> PAGEREF _Toc410643509 \h </w:instrText>
             </w:r>
             <w:r>
               <w:rPr>
@@ -1650,7 +1740,7 @@
               <w:lang w:eastAsia="nl-NL"/>
             </w:rPr>
           </w:pPr>
-          <w:hyperlink w:anchor="_Toc410592805" w:history="1">
+          <w:hyperlink w:anchor="_Toc410643510" w:history="1">
             <w:r>
               <w:rPr>
                 <w:rStyle w:val="Hyperlink"/>
@@ -1677,7 +1767,7 @@
                 <w:noProof/>
                 <w:webHidden/>
               </w:rPr>
-              <w:instrText xml:space="preserve"> PAGEREF _Toc410592805 \h </w:instrText>
+              <w:instrText xml:space="preserve"> PAGEREF _Toc410643510 \h </w:instrText>
             </w:r>
             <w:r>
               <w:rPr>
@@ -1720,7 +1810,7 @@
               <w:lang w:eastAsia="nl-NL"/>
             </w:rPr>
           </w:pPr>
-          <w:hyperlink w:anchor="_Toc410592806" w:history="1">
+          <w:hyperlink w:anchor="_Toc410643511" w:history="1">
             <w:r>
               <w:rPr>
                 <w:rStyle w:val="Hyperlink"/>
@@ -1747,7 +1837,7 @@
                 <w:noProof/>
                 <w:webHidden/>
               </w:rPr>
-              <w:instrText xml:space="preserve"> PAGEREF _Toc410592806 \h </w:instrText>
+              <w:instrText xml:space="preserve"> PAGEREF _Toc410643511 \h </w:instrText>
             </w:r>
             <w:r>
               <w:rPr>
@@ -1790,7 +1880,7 @@
               <w:lang w:eastAsia="nl-NL"/>
             </w:rPr>
           </w:pPr>
-          <w:hyperlink w:anchor="_Toc410592807" w:history="1">
+          <w:hyperlink w:anchor="_Toc410643512" w:history="1">
             <w:r>
               <w:rPr>
                 <w:rStyle w:val="Hyperlink"/>
@@ -1817,7 +1907,7 @@
                 <w:noProof/>
                 <w:webHidden/>
               </w:rPr>
-              <w:instrText xml:space="preserve"> PAGEREF _Toc410592807 \h </w:instrText>
+              <w:instrText xml:space="preserve"> PAGEREF _Toc410643512 \h </w:instrText>
             </w:r>
             <w:r>
               <w:rPr>
@@ -1860,7 +1950,7 @@
               <w:lang w:eastAsia="nl-NL"/>
             </w:rPr>
           </w:pPr>
-          <w:hyperlink w:anchor="_Toc410592808" w:history="1">
+          <w:hyperlink w:anchor="_Toc410643513" w:history="1">
             <w:r>
               <w:rPr>
                 <w:rStyle w:val="Hyperlink"/>
@@ -1887,7 +1977,79 @@
                 <w:noProof/>
                 <w:webHidden/>
               </w:rPr>
-              <w:instrText xml:space="preserve"> PAGEREF _Toc410592808 \h </w:instrText>
+              <w:instrText xml:space="preserve"> PAGEREF _Toc410643513 \h </w:instrText>
+            </w:r>
+            <w:r>
+              <w:rPr>
+                <w:noProof/>
+                <w:webHidden/>
+              </w:rPr>
+            </w:r>
+            <w:r>
+              <w:rPr>
+                <w:noProof/>
+                <w:webHidden/>
+              </w:rPr>
+              <w:fldChar w:fldCharType="separate"/>
+            </w:r>
+            <w:r>
+              <w:rPr>
+                <w:noProof/>
+                <w:webHidden/>
+              </w:rPr>
+              <w:t>13</w:t>
+            </w:r>
+            <w:r>
+              <w:rPr>
+                <w:noProof/>
+                <w:webHidden/>
+              </w:rPr>
+              <w:fldChar w:fldCharType="end"/>
+            </w:r>
+          </w:hyperlink>
+          <w:bookmarkStart w:id="1" w:name="_GoBack"/>
+          <w:bookmarkEnd w:id="1"/>
+        </w:p>
+        <w:p>
+          <w:pPr>
+            <w:pStyle w:val="Inhopg2"/>
+            <w:tabs>
+              <w:tab w:val="right" w:leader="dot" w:pos="9062"/>
+            </w:tabs>
+            <w:rPr>
+              <w:rFonts w:eastAsiaTheme="minorEastAsia"/>
+              <w:noProof/>
+              <w:lang w:eastAsia="nl-NL"/>
+            </w:rPr>
+          </w:pPr>
+          <w:hyperlink w:anchor="_Toc410643514" w:history="1">
+            <w:r>
+              <w:rPr>
+                <w:rStyle w:val="Hyperlink"/>
+                <w:noProof/>
+              </w:rPr>
+              <w:t>5.1 Wat is MVC?</w:t>
+            </w:r>
+            <w:r>
+              <w:rPr>
+                <w:noProof/>
+                <w:webHidden/>
+              </w:rPr>
+              <w:tab/>
+            </w:r>
+            <w:r>
+              <w:rPr>
+                <w:noProof/>
+                <w:webHidden/>
+              </w:rPr>
+              <w:fldChar w:fldCharType="begin"/>
+            </w:r>
+            <w:r>
+              <w:rPr>
+                <w:noProof/>
+                <w:webHidden/>
+              </w:rPr>
+              <w:instrText xml:space="preserve"> PAGEREF _Toc410643514 \h </w:instrText>
             </w:r>
             <w:r>
               <w:rPr>
@@ -1930,13 +2092,13 @@
               <w:lang w:eastAsia="nl-NL"/>
             </w:rPr>
           </w:pPr>
-          <w:hyperlink w:anchor="_Toc410592809" w:history="1">
+          <w:hyperlink w:anchor="_Toc410643515" w:history="1">
             <w:r>
               <w:rPr>
                 <w:rStyle w:val="Hyperlink"/>
                 <w:noProof/>
               </w:rPr>
-              <w:t>5.1 Wat is MVC?</w:t>
+              <w:t>5.2 MVC in Vossen en Konijnen</w:t>
             </w:r>
             <w:r>
               <w:rPr>
@@ -1957,7 +2119,7 @@
                 <w:noProof/>
                 <w:webHidden/>
               </w:rPr>
-              <w:instrText xml:space="preserve"> PAGEREF _Toc410592809 \h </w:instrText>
+              <w:instrText xml:space="preserve"> PAGEREF _Toc410643515 \h </w:instrText>
             </w:r>
             <w:r>
               <w:rPr>
@@ -1978,6 +2140,76 @@
                 <w:webHidden/>
               </w:rPr>
               <w:t>13</w:t>
+            </w:r>
+            <w:r>
+              <w:rPr>
+                <w:noProof/>
+                <w:webHidden/>
+              </w:rPr>
+              <w:fldChar w:fldCharType="end"/>
+            </w:r>
+          </w:hyperlink>
+        </w:p>
+        <w:p>
+          <w:pPr>
+            <w:pStyle w:val="Inhopg1"/>
+            <w:tabs>
+              <w:tab w:val="right" w:leader="dot" w:pos="9062"/>
+            </w:tabs>
+            <w:rPr>
+              <w:rFonts w:eastAsiaTheme="minorEastAsia"/>
+              <w:noProof/>
+              <w:lang w:eastAsia="nl-NL"/>
+            </w:rPr>
+          </w:pPr>
+          <w:hyperlink w:anchor="_Toc410643516" w:history="1">
+            <w:r>
+              <w:rPr>
+                <w:rStyle w:val="Hyperlink"/>
+                <w:noProof/>
+              </w:rPr>
+              <w:t>6. Uitbreiding 2</w:t>
+            </w:r>
+            <w:r>
+              <w:rPr>
+                <w:noProof/>
+                <w:webHidden/>
+              </w:rPr>
+              <w:tab/>
+            </w:r>
+            <w:r>
+              <w:rPr>
+                <w:noProof/>
+                <w:webHidden/>
+              </w:rPr>
+              <w:fldChar w:fldCharType="begin"/>
+            </w:r>
+            <w:r>
+              <w:rPr>
+                <w:noProof/>
+                <w:webHidden/>
+              </w:rPr>
+              <w:instrText xml:space="preserve"> PAGEREF _Toc410643516 \h </w:instrText>
+            </w:r>
+            <w:r>
+              <w:rPr>
+                <w:noProof/>
+                <w:webHidden/>
+              </w:rPr>
+            </w:r>
+            <w:r>
+              <w:rPr>
+                <w:noProof/>
+                <w:webHidden/>
+              </w:rPr>
+              <w:fldChar w:fldCharType="separate"/>
+            </w:r>
+            <w:r>
+              <w:rPr>
+                <w:noProof/>
+                <w:webHidden/>
+              </w:rPr>
+              <w:t>17</w:t>
             </w:r>
             <w:r>
               <w:rPr>
@@ -2000,13 +2232,13 @@
               <w:lang w:eastAsia="nl-NL"/>
             </w:rPr>
           </w:pPr>
-          <w:hyperlink w:anchor="_Toc410592810" w:history="1">
+          <w:hyperlink w:anchor="_Toc410643517" w:history="1">
             <w:r>
               <w:rPr>
                 <w:rStyle w:val="Hyperlink"/>
                 <w:noProof/>
               </w:rPr>
-              <w:t>5.2 MVC in Vossen en Konijnen</w:t>
+              <w:t>6.1 Het parameter paneel</w:t>
             </w:r>
             <w:r>
               <w:rPr>
@@ -2027,7 +2259,7 @@
                 <w:noProof/>
                 <w:webHidden/>
               </w:rPr>
-              <w:instrText xml:space="preserve"> PAGEREF _Toc410592810 \h </w:instrText>
+              <w:instrText xml:space="preserve"> PAGEREF _Toc410643517 \h </w:instrText>
             </w:r>
             <w:r>
               <w:rPr>
@@ -2047,7 +2279,287 @@
                 <w:noProof/>
                 <w:webHidden/>
               </w:rPr>
-              <w:t>13</w:t>
+              <w:t>17</w:t>
+            </w:r>
+            <w:r>
+              <w:rPr>
+                <w:noProof/>
+                <w:webHidden/>
+              </w:rPr>
+              <w:fldChar w:fldCharType="end"/>
+            </w:r>
+          </w:hyperlink>
+        </w:p>
+        <w:p>
+          <w:pPr>
+            <w:pStyle w:val="Inhopg2"/>
+            <w:tabs>
+              <w:tab w:val="right" w:leader="dot" w:pos="9062"/>
+            </w:tabs>
+            <w:rPr>
+              <w:rFonts w:eastAsiaTheme="minorEastAsia"/>
+              <w:noProof/>
+              <w:lang w:eastAsia="nl-NL"/>
+            </w:rPr>
+          </w:pPr>
+          <w:hyperlink w:anchor="_Toc410643518" w:history="1">
+            <w:r>
+              <w:rPr>
+                <w:rStyle w:val="Hyperlink"/>
+                <w:noProof/>
+              </w:rPr>
+              <w:t>6.2 Voedselvoorraad van de konijnen</w:t>
+            </w:r>
+            <w:r>
+              <w:rPr>
+                <w:noProof/>
+                <w:webHidden/>
+              </w:rPr>
+              <w:tab/>
+            </w:r>
+            <w:r>
+              <w:rPr>
+                <w:noProof/>
+                <w:webHidden/>
+              </w:rPr>
+              <w:fldChar w:fldCharType="begin"/>
+            </w:r>
+            <w:r>
+              <w:rPr>
+                <w:noProof/>
+                <w:webHidden/>
+              </w:rPr>
+              <w:instrText xml:space="preserve"> PAGEREF _Toc410643518 \h </w:instrText>
+            </w:r>
+            <w:r>
+              <w:rPr>
+                <w:noProof/>
+                <w:webHidden/>
+              </w:rPr>
+            </w:r>
+            <w:r>
+              <w:rPr>
+                <w:noProof/>
+                <w:webHidden/>
+              </w:rPr>
+              <w:fldChar w:fldCharType="separate"/>
+            </w:r>
+            <w:r>
+              <w:rPr>
+                <w:noProof/>
+                <w:webHidden/>
+              </w:rPr>
+              <w:t>18</w:t>
+            </w:r>
+            <w:r>
+              <w:rPr>
+                <w:noProof/>
+                <w:webHidden/>
+              </w:rPr>
+              <w:fldChar w:fldCharType="end"/>
+            </w:r>
+          </w:hyperlink>
+        </w:p>
+        <w:p>
+          <w:pPr>
+            <w:pStyle w:val="Inhopg2"/>
+            <w:tabs>
+              <w:tab w:val="right" w:leader="dot" w:pos="9062"/>
+            </w:tabs>
+            <w:rPr>
+              <w:rFonts w:eastAsiaTheme="minorEastAsia"/>
+              <w:noProof/>
+              <w:lang w:eastAsia="nl-NL"/>
+            </w:rPr>
+          </w:pPr>
+          <w:hyperlink w:anchor="_Toc410643519" w:history="1">
+            <w:r>
+              <w:rPr>
+                <w:rStyle w:val="Hyperlink"/>
+                <w:noProof/>
+              </w:rPr>
+              <w:t>6.3 Geluiden en plaatjes</w:t>
+            </w:r>
+            <w:r>
+              <w:rPr>
+                <w:noProof/>
+                <w:webHidden/>
+              </w:rPr>
+              <w:tab/>
+            </w:r>
+            <w:r>
+              <w:rPr>
+                <w:noProof/>
+                <w:webHidden/>
+              </w:rPr>
+              <w:fldChar w:fldCharType="begin"/>
+            </w:r>
+            <w:r>
+              <w:rPr>
+                <w:noProof/>
+                <w:webHidden/>
+              </w:rPr>
+              <w:instrText xml:space="preserve"> PAGEREF _Toc410643519 \h </w:instrText>
+            </w:r>
+            <w:r>
+              <w:rPr>
+                <w:noProof/>
+                <w:webHidden/>
+              </w:rPr>
+            </w:r>
+            <w:r>
+              <w:rPr>
+                <w:noProof/>
+                <w:webHidden/>
+              </w:rPr>
+              <w:fldChar w:fldCharType="separate"/>
+            </w:r>
+            <w:r>
+              <w:rPr>
+                <w:noProof/>
+                <w:webHidden/>
+              </w:rPr>
+              <w:t>18</w:t>
+            </w:r>
+            <w:r>
+              <w:rPr>
+                <w:noProof/>
+                <w:webHidden/>
+              </w:rPr>
+              <w:fldChar w:fldCharType="end"/>
+            </w:r>
+          </w:hyperlink>
+        </w:p>
+        <w:p>
+          <w:pPr>
+            <w:pStyle w:val="Inhopg2"/>
+            <w:tabs>
+              <w:tab w:val="right" w:leader="dot" w:pos="9062"/>
+            </w:tabs>
+            <w:rPr>
+              <w:rFonts w:eastAsiaTheme="minorEastAsia"/>
+              <w:noProof/>
+              <w:lang w:eastAsia="nl-NL"/>
+            </w:rPr>
+          </w:pPr>
+          <w:hyperlink w:anchor="_Toc410643520" w:history="1">
+            <w:r>
+              <w:rPr>
+                <w:rStyle w:val="Hyperlink"/>
+                <w:noProof/>
+              </w:rPr>
+              <w:t>6.4 De toerist</w:t>
+            </w:r>
+            <w:r>
+              <w:rPr>
+                <w:noProof/>
+                <w:webHidden/>
+              </w:rPr>
+              <w:tab/>
+            </w:r>
+            <w:r>
+              <w:rPr>
+                <w:noProof/>
+                <w:webHidden/>
+              </w:rPr>
+              <w:fldChar w:fldCharType="begin"/>
+            </w:r>
+            <w:r>
+              <w:rPr>
+                <w:noProof/>
+                <w:webHidden/>
+              </w:rPr>
+              <w:instrText xml:space="preserve"> PAGEREF _Toc410643520 \h </w:instrText>
+            </w:r>
+            <w:r>
+              <w:rPr>
+                <w:noProof/>
+                <w:webHidden/>
+              </w:rPr>
+            </w:r>
+            <w:r>
+              <w:rPr>
+                <w:noProof/>
+                <w:webHidden/>
+              </w:rPr>
+              <w:fldChar w:fldCharType="separate"/>
+            </w:r>
+            <w:r>
+              <w:rPr>
+                <w:noProof/>
+                <w:webHidden/>
+              </w:rPr>
+              <w:t>21</w:t>
+            </w:r>
+            <w:r>
+              <w:rPr>
+                <w:noProof/>
+                <w:webHidden/>
+              </w:rPr>
+              <w:fldChar w:fldCharType="end"/>
+            </w:r>
+          </w:hyperlink>
+        </w:p>
+        <w:p>
+          <w:pPr>
+            <w:pStyle w:val="Inhopg2"/>
+            <w:tabs>
+              <w:tab w:val="right" w:leader="dot" w:pos="9062"/>
+            </w:tabs>
+            <w:rPr>
+              <w:rFonts w:eastAsiaTheme="minorEastAsia"/>
+              <w:noProof/>
+              <w:lang w:eastAsia="nl-NL"/>
+            </w:rPr>
+          </w:pPr>
+          <w:hyperlink w:anchor="_Toc410643521" w:history="1">
+            <w:r>
+              <w:rPr>
+                <w:rStyle w:val="Hyperlink"/>
+                <w:noProof/>
+              </w:rPr>
+              <w:t>6.5 Extra menu knoppen</w:t>
+            </w:r>
+            <w:r>
+              <w:rPr>
+                <w:noProof/>
+                <w:webHidden/>
+              </w:rPr>
+              <w:tab/>
+            </w:r>
+            <w:r>
+              <w:rPr>
+                <w:noProof/>
+                <w:webHidden/>
+              </w:rPr>
+              <w:fldChar w:fldCharType="begin"/>
+            </w:r>
+            <w:r>
+              <w:rPr>
+                <w:noProof/>
+                <w:webHidden/>
+              </w:rPr>
+              <w:instrText xml:space="preserve"> PAGEREF _Toc410643521 \h </w:instrText>
+            </w:r>
+            <w:r>
+              <w:rPr>
+                <w:noProof/>
+                <w:webHidden/>
+              </w:rPr>
+            </w:r>
+            <w:r>
+              <w:rPr>
+                <w:noProof/>
+                <w:webHidden/>
+              </w:rPr>
+              <w:fldChar w:fldCharType="separate"/>
+            </w:r>
+            <w:r>
+              <w:rPr>
+                <w:noProof/>
+                <w:webHidden/>
+              </w:rPr>
+              <w:t>22</w:t>
             </w:r>
             <w:r>
               <w:rPr>
@@ -2070,13 +2582,13 @@
               <w:lang w:eastAsia="nl-NL"/>
             </w:rPr>
           </w:pPr>
-          <w:hyperlink w:anchor="_Toc410592811" w:history="1">
+          <w:hyperlink w:anchor="_Toc410643522" w:history="1">
             <w:r>
               <w:rPr>
                 <w:rStyle w:val="Hyperlink"/>
                 <w:noProof/>
               </w:rPr>
-              <w:t>6. Uitbreiding 2</w:t>
+              <w:t>7. Bonus uitbreiding: de konijnenziekte</w:t>
             </w:r>
             <w:r>
               <w:rPr>
@@ -2097,7 +2609,7 @@
                 <w:noProof/>
                 <w:webHidden/>
               </w:rPr>
-              <w:instrText xml:space="preserve"> PAGEREF _Toc410592811 \h </w:instrText>
+              <w:instrText xml:space="preserve"> PAGEREF _Toc410643522 \h </w:instrText>
             </w:r>
             <w:r>
               <w:rPr>
@@ -2117,7 +2629,147 @@
                 <w:noProof/>
                 <w:webHidden/>
               </w:rPr>
-              <w:t>17</w:t>
+              <w:t>23</w:t>
+            </w:r>
+            <w:r>
+              <w:rPr>
+                <w:noProof/>
+                <w:webHidden/>
+              </w:rPr>
+              <w:fldChar w:fldCharType="end"/>
+            </w:r>
+          </w:hyperlink>
+        </w:p>
+        <w:p>
+          <w:pPr>
+            <w:pStyle w:val="Inhopg1"/>
+            <w:tabs>
+              <w:tab w:val="right" w:leader="dot" w:pos="9062"/>
+            </w:tabs>
+            <w:rPr>
+              <w:rFonts w:eastAsiaTheme="minorEastAsia"/>
+              <w:noProof/>
+              <w:lang w:eastAsia="nl-NL"/>
+            </w:rPr>
+          </w:pPr>
+          <w:hyperlink w:anchor="_Toc410643523" w:history="1">
+            <w:r>
+              <w:rPr>
+                <w:rStyle w:val="Hyperlink"/>
+                <w:noProof/>
+              </w:rPr>
+              <w:t>8. Conclusie</w:t>
+            </w:r>
+            <w:r>
+              <w:rPr>
+                <w:noProof/>
+                <w:webHidden/>
+              </w:rPr>
+              <w:tab/>
+            </w:r>
+            <w:r>
+              <w:rPr>
+                <w:noProof/>
+                <w:webHidden/>
+              </w:rPr>
+              <w:fldChar w:fldCharType="begin"/>
+            </w:r>
+            <w:r>
+              <w:rPr>
+                <w:noProof/>
+                <w:webHidden/>
+              </w:rPr>
+              <w:instrText xml:space="preserve"> PAGEREF _Toc410643523 \h </w:instrText>
+            </w:r>
+            <w:r>
+              <w:rPr>
+                <w:noProof/>
+                <w:webHidden/>
+              </w:rPr>
+            </w:r>
+            <w:r>
+              <w:rPr>
+                <w:noProof/>
+                <w:webHidden/>
+              </w:rPr>
+              <w:fldChar w:fldCharType="separate"/>
+            </w:r>
+            <w:r>
+              <w:rPr>
+                <w:noProof/>
+                <w:webHidden/>
+              </w:rPr>
+              <w:t>25</w:t>
+            </w:r>
+            <w:r>
+              <w:rPr>
+                <w:noProof/>
+                <w:webHidden/>
+              </w:rPr>
+              <w:fldChar w:fldCharType="end"/>
+            </w:r>
+          </w:hyperlink>
+        </w:p>
+        <w:p>
+          <w:pPr>
+            <w:pStyle w:val="Inhopg1"/>
+            <w:tabs>
+              <w:tab w:val="right" w:leader="dot" w:pos="9062"/>
+            </w:tabs>
+            <w:rPr>
+              <w:rFonts w:eastAsiaTheme="minorEastAsia"/>
+              <w:noProof/>
+              <w:lang w:eastAsia="nl-NL"/>
+            </w:rPr>
+          </w:pPr>
+          <w:hyperlink w:anchor="_Toc410643524" w:history="1">
+            <w:r>
+              <w:rPr>
+                <w:rStyle w:val="Hyperlink"/>
+                <w:noProof/>
+              </w:rPr>
+              <w:t>9. Aanbevelingen</w:t>
+            </w:r>
+            <w:r>
+              <w:rPr>
+                <w:noProof/>
+                <w:webHidden/>
+              </w:rPr>
+              <w:tab/>
+            </w:r>
+            <w:r>
+              <w:rPr>
+                <w:noProof/>
+                <w:webHidden/>
+              </w:rPr>
+              <w:fldChar w:fldCharType="begin"/>
+            </w:r>
+            <w:r>
+              <w:rPr>
+                <w:noProof/>
+                <w:webHidden/>
+              </w:rPr>
+              <w:instrText xml:space="preserve"> PAGEREF _Toc410643524 \h </w:instrText>
+            </w:r>
+            <w:r>
+              <w:rPr>
+                <w:noProof/>
+                <w:webHidden/>
+              </w:rPr>
+            </w:r>
+            <w:r>
+              <w:rPr>
+                <w:noProof/>
+                <w:webHidden/>
+              </w:rPr>
+              <w:fldChar w:fldCharType="separate"/>
+            </w:r>
+            <w:r>
+              <w:rPr>
+                <w:noProof/>
+                <w:webHidden/>
+              </w:rPr>
+              <w:t>25</w:t>
             </w:r>
             <w:r>
               <w:rPr>
@@ -2140,13 +2792,13 @@
               <w:lang w:eastAsia="nl-NL"/>
             </w:rPr>
           </w:pPr>
-          <w:hyperlink w:anchor="_Toc410592812" w:history="1">
+          <w:hyperlink w:anchor="_Toc410643525" w:history="1">
             <w:r>
               <w:rPr>
                 <w:rStyle w:val="Hyperlink"/>
                 <w:noProof/>
               </w:rPr>
-              <w:t>6.1 Het parameter paneel</w:t>
+              <w:t>9.1 Threading</w:t>
             </w:r>
             <w:r>
               <w:rPr>
@@ -2167,7 +2819,7 @@
                 <w:noProof/>
                 <w:webHidden/>
               </w:rPr>
-              <w:instrText xml:space="preserve"> PAGEREF _Toc410592812 \h </w:instrText>
+              <w:instrText xml:space="preserve"> PAGEREF _Toc410643525 \h </w:instrText>
             </w:r>
             <w:r>
               <w:rPr>
@@ -2187,7 +2839,7 @@
                 <w:noProof/>
                 <w:webHidden/>
               </w:rPr>
-              <w:t>17</w:t>
+              <w:t>25</w:t>
             </w:r>
             <w:r>
               <w:rPr>
@@ -2210,13 +2862,14 @@
               <w:lang w:eastAsia="nl-NL"/>
             </w:rPr>
           </w:pPr>
-          <w:hyperlink w:anchor="_Toc410592813" w:history="1">
+          <w:hyperlink w:anchor="_Toc410643526" w:history="1">
             <w:r>
               <w:rPr>
                 <w:rStyle w:val="Hyperlink"/>
                 <w:noProof/>
-              </w:rPr>
-              <w:t>6.2 Voedselvoorraad van de konijnen</w:t>
+                <w:lang w:eastAsia="nl-NL"/>
+              </w:rPr>
+              <w:t>9.2 Simulatie parameters</w:t>
             </w:r>
             <w:r>
               <w:rPr>
@@ -2237,7 +2890,7 @@
                 <w:noProof/>
                 <w:webHidden/>
               </w:rPr>
-              <w:instrText xml:space="preserve"> PAGEREF _Toc410592813 \h </w:instrText>
+              <w:instrText xml:space="preserve"> PAGEREF _Toc410643526 \h </w:instrText>
             </w:r>
             <w:r>
               <w:rPr>
@@ -2257,147 +2910,7 @@
                 <w:noProof/>
                 <w:webHidden/>
               </w:rPr>
-              <w:t>18</w:t>
-            </w:r>
-            <w:r>
-              <w:rPr>
-                <w:noProof/>
-                <w:webHidden/>
-              </w:rPr>
-              <w:fldChar w:fldCharType="end"/>
-            </w:r>
-          </w:hyperlink>
-        </w:p>
-        <w:p>
-          <w:pPr>
-            <w:pStyle w:val="Inhopg2"/>
-            <w:tabs>
-              <w:tab w:val="right" w:leader="dot" w:pos="9062"/>
-            </w:tabs>
-            <w:rPr>
-              <w:rFonts w:eastAsiaTheme="minorEastAsia"/>
-              <w:noProof/>
-              <w:lang w:eastAsia="nl-NL"/>
-            </w:rPr>
-          </w:pPr>
-          <w:hyperlink w:anchor="_Toc410592814" w:history="1">
-            <w:r>
-              <w:rPr>
-                <w:rStyle w:val="Hyperlink"/>
-                <w:noProof/>
-              </w:rPr>
-              <w:t>6.3 Geluiden en plaatjes</w:t>
-            </w:r>
-            <w:r>
-              <w:rPr>
-                <w:noProof/>
-                <w:webHidden/>
-              </w:rPr>
-              <w:tab/>
-            </w:r>
-            <w:r>
-              <w:rPr>
-                <w:noProof/>
-                <w:webHidden/>
-              </w:rPr>
-              <w:fldChar w:fldCharType="begin"/>
-            </w:r>
-            <w:r>
-              <w:rPr>
-                <w:noProof/>
-                <w:webHidden/>
-              </w:rPr>
-              <w:instrText xml:space="preserve"> PAGEREF _Toc410592814 \h </w:instrText>
-            </w:r>
-            <w:r>
-              <w:rPr>
-                <w:noProof/>
-                <w:webHidden/>
-              </w:rPr>
-            </w:r>
-            <w:r>
-              <w:rPr>
-                <w:noProof/>
-                <w:webHidden/>
-              </w:rPr>
-              <w:fldChar w:fldCharType="separate"/>
-            </w:r>
-            <w:r>
-              <w:rPr>
-                <w:noProof/>
-                <w:webHidden/>
-              </w:rPr>
-              <w:t>18</w:t>
-            </w:r>
-            <w:r>
-              <w:rPr>
-                <w:noProof/>
-                <w:webHidden/>
-              </w:rPr>
-              <w:fldChar w:fldCharType="end"/>
-            </w:r>
-          </w:hyperlink>
-        </w:p>
-        <w:p>
-          <w:pPr>
-            <w:pStyle w:val="Inhopg2"/>
-            <w:tabs>
-              <w:tab w:val="right" w:leader="dot" w:pos="9062"/>
-            </w:tabs>
-            <w:rPr>
-              <w:rFonts w:eastAsiaTheme="minorEastAsia"/>
-              <w:noProof/>
-              <w:lang w:eastAsia="nl-NL"/>
-            </w:rPr>
-          </w:pPr>
-          <w:hyperlink w:anchor="_Toc410592815" w:history="1">
-            <w:r>
-              <w:rPr>
-                <w:rStyle w:val="Hyperlink"/>
-                <w:noProof/>
-              </w:rPr>
-              <w:t>6.4 De toerist</w:t>
-            </w:r>
-            <w:r>
-              <w:rPr>
-                <w:noProof/>
-                <w:webHidden/>
-              </w:rPr>
-              <w:tab/>
-            </w:r>
-            <w:r>
-              <w:rPr>
-                <w:noProof/>
-                <w:webHidden/>
-              </w:rPr>
-              <w:fldChar w:fldCharType="begin"/>
-            </w:r>
-            <w:r>
-              <w:rPr>
-                <w:noProof/>
-                <w:webHidden/>
-              </w:rPr>
-              <w:instrText xml:space="preserve"> PAGEREF _Toc410592815 \h </w:instrText>
-            </w:r>
-            <w:r>
-              <w:rPr>
-                <w:noProof/>
-                <w:webHidden/>
-              </w:rPr>
-            </w:r>
-            <w:r>
-              <w:rPr>
-                <w:noProof/>
-                <w:webHidden/>
-              </w:rPr>
-              <w:fldChar w:fldCharType="separate"/>
-            </w:r>
-            <w:r>
-              <w:rPr>
-                <w:noProof/>
-                <w:webHidden/>
-              </w:rPr>
-              <w:t>20</w:t>
+              <w:t>25</w:t>
             </w:r>
             <w:r>
               <w:rPr>
@@ -2420,13 +2933,13 @@
               <w:lang w:eastAsia="nl-NL"/>
             </w:rPr>
           </w:pPr>
-          <w:hyperlink w:anchor="_Toc410592816" w:history="1">
+          <w:hyperlink w:anchor="_Toc410643527" w:history="1">
             <w:r>
               <w:rPr>
                 <w:rStyle w:val="Hyperlink"/>
                 <w:noProof/>
               </w:rPr>
-              <w:t>7. Bonus uitbreiding: de konijnenziekte</w:t>
+              <w:t>Literatuurlijst</w:t>
             </w:r>
             <w:r>
               <w:rPr>
@@ -2447,7 +2960,7 @@
                 <w:noProof/>
                 <w:webHidden/>
               </w:rPr>
-              <w:instrText xml:space="preserve"> PAGEREF _Toc410592816 \h </w:instrText>
+              <w:instrText xml:space="preserve"> PAGEREF _Toc410643527 \h </w:instrText>
             </w:r>
             <w:r>
               <w:rPr>
@@ -2467,7 +2980,7 @@
                 <w:noProof/>
                 <w:webHidden/>
               </w:rPr>
-              <w:t>21</w:t>
+              <w:t>26</w:t>
             </w:r>
             <w:r>
               <w:rPr>
@@ -2490,13 +3003,13 @@
               <w:lang w:eastAsia="nl-NL"/>
             </w:rPr>
           </w:pPr>
-          <w:hyperlink w:anchor="_Toc410592817" w:history="1">
+          <w:hyperlink w:anchor="_Toc410643528" w:history="1">
             <w:r>
               <w:rPr>
                 <w:rStyle w:val="Hyperlink"/>
                 <w:noProof/>
               </w:rPr>
-              <w:t>8. Conclusie</w:t>
+              <w:t>Bronnen</w:t>
             </w:r>
             <w:r>
               <w:rPr>
@@ -2517,7 +3030,7 @@
                 <w:noProof/>
                 <w:webHidden/>
               </w:rPr>
-              <w:instrText xml:space="preserve"> PAGEREF _Toc410592817 \h </w:instrText>
+              <w:instrText xml:space="preserve"> PAGEREF _Toc410643528 \h </w:instrText>
             </w:r>
             <w:r>
               <w:rPr>
@@ -2537,7 +3050,7 @@
                 <w:noProof/>
                 <w:webHidden/>
               </w:rPr>
-              <w:t>23</w:t>
+              <w:t>26</w:t>
             </w:r>
             <w:r>
               <w:rPr>
@@ -2560,13 +3073,13 @@
               <w:lang w:eastAsia="nl-NL"/>
             </w:rPr>
           </w:pPr>
-          <w:hyperlink w:anchor="_Toc410592818" w:history="1">
+          <w:hyperlink w:anchor="_Toc410643529" w:history="1">
             <w:r>
               <w:rPr>
                 <w:rStyle w:val="Hyperlink"/>
                 <w:noProof/>
               </w:rPr>
-              <w:t>9. Aanbevelingen</w:t>
+              <w:t>Bijlage 1</w:t>
             </w:r>
             <w:r>
               <w:rPr>
@@ -2587,7 +3100,7 @@
                 <w:noProof/>
                 <w:webHidden/>
               </w:rPr>
-              <w:instrText xml:space="preserve"> PAGEREF _Toc410592818 \h </w:instrText>
+              <w:instrText xml:space="preserve"> PAGEREF _Toc410643529 \h </w:instrText>
             </w:r>
             <w:r>
               <w:rPr>
@@ -2607,148 +3120,7 @@
                 <w:noProof/>
                 <w:webHidden/>
               </w:rPr>
-              <w:t>23</w:t>
-            </w:r>
-            <w:r>
-              <w:rPr>
-                <w:noProof/>
-                <w:webHidden/>
-              </w:rPr>
-              <w:fldChar w:fldCharType="end"/>
-            </w:r>
-          </w:hyperlink>
-        </w:p>
-        <w:p>
-          <w:pPr>
-            <w:pStyle w:val="Inhopg2"/>
-            <w:tabs>
-              <w:tab w:val="right" w:leader="dot" w:pos="9062"/>
-            </w:tabs>
-            <w:rPr>
-              <w:rFonts w:eastAsiaTheme="minorEastAsia"/>
-              <w:noProof/>
-              <w:lang w:eastAsia="nl-NL"/>
-            </w:rPr>
-          </w:pPr>
-          <w:hyperlink w:anchor="_Toc410592819" w:history="1">
-            <w:r>
-              <w:rPr>
-                <w:rStyle w:val="Hyperlink"/>
-                <w:noProof/>
-              </w:rPr>
-              <w:t>9.1 Threading</w:t>
-            </w:r>
-            <w:r>
-              <w:rPr>
-                <w:noProof/>
-                <w:webHidden/>
-              </w:rPr>
-              <w:tab/>
-            </w:r>
-            <w:r>
-              <w:rPr>
-                <w:noProof/>
-                <w:webHidden/>
-              </w:rPr>
-              <w:fldChar w:fldCharType="begin"/>
-            </w:r>
-            <w:r>
-              <w:rPr>
-                <w:noProof/>
-                <w:webHidden/>
-              </w:rPr>
-              <w:instrText xml:space="preserve"> PAGEREF _Toc410592819 \h </w:instrText>
-            </w:r>
-            <w:r>
-              <w:rPr>
-                <w:noProof/>
-                <w:webHidden/>
-              </w:rPr>
-            </w:r>
-            <w:r>
-              <w:rPr>
-                <w:noProof/>
-                <w:webHidden/>
-              </w:rPr>
-              <w:fldChar w:fldCharType="separate"/>
-            </w:r>
-            <w:r>
-              <w:rPr>
-                <w:noProof/>
-                <w:webHidden/>
-              </w:rPr>
-              <w:t>23</w:t>
-            </w:r>
-            <w:r>
-              <w:rPr>
-                <w:noProof/>
-                <w:webHidden/>
-              </w:rPr>
-              <w:fldChar w:fldCharType="end"/>
-            </w:r>
-          </w:hyperlink>
-        </w:p>
-        <w:p>
-          <w:pPr>
-            <w:pStyle w:val="Inhopg2"/>
-            <w:tabs>
-              <w:tab w:val="right" w:leader="dot" w:pos="9062"/>
-            </w:tabs>
-            <w:rPr>
-              <w:rFonts w:eastAsiaTheme="minorEastAsia"/>
-              <w:noProof/>
-              <w:lang w:eastAsia="nl-NL"/>
-            </w:rPr>
-          </w:pPr>
-          <w:hyperlink w:anchor="_Toc410592820" w:history="1">
-            <w:r>
-              <w:rPr>
-                <w:rStyle w:val="Hyperlink"/>
-                <w:noProof/>
-                <w:lang w:eastAsia="nl-NL"/>
-              </w:rPr>
-              <w:t>9.2 Simulatie parameters</w:t>
-            </w:r>
-            <w:r>
-              <w:rPr>
-                <w:noProof/>
-                <w:webHidden/>
-              </w:rPr>
-              <w:tab/>
-            </w:r>
-            <w:r>
-              <w:rPr>
-                <w:noProof/>
-                <w:webHidden/>
-              </w:rPr>
-              <w:fldChar w:fldCharType="begin"/>
-            </w:r>
-            <w:r>
-              <w:rPr>
-                <w:noProof/>
-                <w:webHidden/>
-              </w:rPr>
-              <w:instrText xml:space="preserve"> PAGEREF _Toc410592820 \h </w:instrText>
-            </w:r>
-            <w:r>
-              <w:rPr>
-                <w:noProof/>
-                <w:webHidden/>
-              </w:rPr>
-            </w:r>
-            <w:r>
-              <w:rPr>
-                <w:noProof/>
-                <w:webHidden/>
-              </w:rPr>
-              <w:fldChar w:fldCharType="separate"/>
-            </w:r>
-            <w:r>
-              <w:rPr>
-                <w:noProof/>
-                <w:webHidden/>
-              </w:rPr>
-              <w:t>23</w:t>
+              <w:t>27</w:t>
             </w:r>
             <w:r>
               <w:rPr>
@@ -2771,13 +3143,13 @@
               <w:lang w:eastAsia="nl-NL"/>
             </w:rPr>
           </w:pPr>
-          <w:hyperlink w:anchor="_Toc410592821" w:history="1">
+          <w:hyperlink w:anchor="_Toc410643530" w:history="1">
             <w:r>
               <w:rPr>
                 <w:rStyle w:val="Hyperlink"/>
                 <w:noProof/>
               </w:rPr>
-              <w:t>Literatuurlijst</w:t>
+              <w:t>Bijlage 2</w:t>
             </w:r>
             <w:r>
               <w:rPr>
@@ -2798,7 +3170,7 @@
                 <w:noProof/>
                 <w:webHidden/>
               </w:rPr>
-              <w:instrText xml:space="preserve"> PAGEREF _Toc410592821 \h </w:instrText>
+              <w:instrText xml:space="preserve"> PAGEREF _Toc410643530 \h </w:instrText>
             </w:r>
             <w:r>
               <w:rPr>
@@ -2818,217 +3190,7 @@
                 <w:noProof/>
                 <w:webHidden/>
               </w:rPr>
-              <w:t>24</w:t>
-            </w:r>
-            <w:r>
-              <w:rPr>
-                <w:noProof/>
-                <w:webHidden/>
-              </w:rPr>
-              <w:fldChar w:fldCharType="end"/>
-            </w:r>
-          </w:hyperlink>
-        </w:p>
-        <w:p>
-          <w:pPr>
-            <w:pStyle w:val="Inhopg1"/>
-            <w:tabs>
-              <w:tab w:val="right" w:leader="dot" w:pos="9062"/>
-            </w:tabs>
-            <w:rPr>
-              <w:rFonts w:eastAsiaTheme="minorEastAsia"/>
-              <w:noProof/>
-              <w:lang w:eastAsia="nl-NL"/>
-            </w:rPr>
-          </w:pPr>
-          <w:hyperlink w:anchor="_Toc410592822" w:history="1">
-            <w:r>
-              <w:rPr>
-                <w:rStyle w:val="Hyperlink"/>
-                <w:noProof/>
-              </w:rPr>
-              <w:t>Bronnen</w:t>
-            </w:r>
-            <w:r>
-              <w:rPr>
-                <w:noProof/>
-                <w:webHidden/>
-              </w:rPr>
-              <w:tab/>
-            </w:r>
-            <w:r>
-              <w:rPr>
-                <w:noProof/>
-                <w:webHidden/>
-              </w:rPr>
-              <w:fldChar w:fldCharType="begin"/>
-            </w:r>
-            <w:r>
-              <w:rPr>
-                <w:noProof/>
-                <w:webHidden/>
-              </w:rPr>
-              <w:instrText xml:space="preserve"> PAGEREF _Toc410592822 \h </w:instrText>
-            </w:r>
-            <w:r>
-              <w:rPr>
-                <w:noProof/>
-                <w:webHidden/>
-              </w:rPr>
-            </w:r>
-            <w:r>
-              <w:rPr>
-                <w:noProof/>
-                <w:webHidden/>
-              </w:rPr>
-              <w:fldChar w:fldCharType="separate"/>
-            </w:r>
-            <w:r>
-              <w:rPr>
-                <w:noProof/>
-                <w:webHidden/>
-              </w:rPr>
-              <w:t>24</w:t>
-            </w:r>
-            <w:r>
-              <w:rPr>
-                <w:noProof/>
-                <w:webHidden/>
-              </w:rPr>
-              <w:fldChar w:fldCharType="end"/>
-            </w:r>
-          </w:hyperlink>
-        </w:p>
-        <w:p>
-          <w:pPr>
-            <w:pStyle w:val="Inhopg1"/>
-            <w:tabs>
-              <w:tab w:val="right" w:leader="dot" w:pos="9062"/>
-            </w:tabs>
-            <w:rPr>
-              <w:rFonts w:eastAsiaTheme="minorEastAsia"/>
-              <w:noProof/>
-              <w:lang w:eastAsia="nl-NL"/>
-            </w:rPr>
-          </w:pPr>
-          <w:hyperlink w:anchor="_Toc410592823" w:history="1">
-            <w:r>
-              <w:rPr>
-                <w:rStyle w:val="Hyperlink"/>
-                <w:noProof/>
-              </w:rPr>
-              <w:t>Bijlage 1</w:t>
-            </w:r>
-            <w:r>
-              <w:rPr>
-                <w:noProof/>
-                <w:webHidden/>
-              </w:rPr>
-              <w:tab/>
-            </w:r>
-            <w:r>
-              <w:rPr>
-                <w:noProof/>
-                <w:webHidden/>
-              </w:rPr>
-              <w:fldChar w:fldCharType="begin"/>
-            </w:r>
-            <w:r>
-              <w:rPr>
-                <w:noProof/>
-                <w:webHidden/>
-              </w:rPr>
-              <w:instrText xml:space="preserve"> PAGEREF _Toc410592823 \h </w:instrText>
-            </w:r>
-            <w:r>
-              <w:rPr>
-                <w:noProof/>
-                <w:webHidden/>
-              </w:rPr>
-            </w:r>
-            <w:r>
-              <w:rPr>
-                <w:noProof/>
-                <w:webHidden/>
-              </w:rPr>
-              <w:fldChar w:fldCharType="separate"/>
-            </w:r>
-            <w:r>
-              <w:rPr>
-                <w:noProof/>
-                <w:webHidden/>
-              </w:rPr>
-              <w:t>25</w:t>
-            </w:r>
-            <w:r>
-              <w:rPr>
-                <w:noProof/>
-                <w:webHidden/>
-              </w:rPr>
-              <w:fldChar w:fldCharType="end"/>
-            </w:r>
-          </w:hyperlink>
-        </w:p>
-        <w:p>
-          <w:pPr>
-            <w:pStyle w:val="Inhopg1"/>
-            <w:tabs>
-              <w:tab w:val="right" w:leader="dot" w:pos="9062"/>
-            </w:tabs>
-            <w:rPr>
-              <w:rFonts w:eastAsiaTheme="minorEastAsia"/>
-              <w:noProof/>
-              <w:lang w:eastAsia="nl-NL"/>
-            </w:rPr>
-          </w:pPr>
-          <w:hyperlink w:anchor="_Toc410592824" w:history="1">
-            <w:r>
-              <w:rPr>
-                <w:rStyle w:val="Hyperlink"/>
-                <w:noProof/>
-              </w:rPr>
-              <w:t>Bijlage 2</w:t>
-            </w:r>
-            <w:r>
-              <w:rPr>
-                <w:noProof/>
-                <w:webHidden/>
-              </w:rPr>
-              <w:tab/>
-            </w:r>
-            <w:r>
-              <w:rPr>
-                <w:noProof/>
-                <w:webHidden/>
-              </w:rPr>
-              <w:fldChar w:fldCharType="begin"/>
-            </w:r>
-            <w:r>
-              <w:rPr>
-                <w:noProof/>
-                <w:webHidden/>
-              </w:rPr>
-              <w:instrText xml:space="preserve"> PAGEREF _Toc410592824 \h </w:instrText>
-            </w:r>
-            <w:r>
-              <w:rPr>
-                <w:noProof/>
-                <w:webHidden/>
-              </w:rPr>
-            </w:r>
-            <w:r>
-              <w:rPr>
-                <w:noProof/>
-                <w:webHidden/>
-              </w:rPr>
-              <w:fldChar w:fldCharType="separate"/>
-            </w:r>
-            <w:r>
-              <w:rPr>
-                <w:noProof/>
-                <w:webHidden/>
-              </w:rPr>
-              <w:t>26</w:t>
+              <w:t>28</w:t>
             </w:r>
             <w:r>
               <w:rPr>
@@ -3063,7 +3225,7 @@
       <w:r>
         <w:br w:type="page"/>
       </w:r>
-      <w:bookmarkStart w:id="1" w:name="_Toc410485937"/>
+      <w:bookmarkStart w:id="2" w:name="_Toc410485937"/>
       <w:r>
         <w:rPr>
           <w:rFonts w:asciiTheme="majorHAnsi" w:hAnsiTheme="majorHAnsi"/>
@@ -3074,7 +3236,7 @@
         <w:lastRenderedPageBreak/>
         <w:t>Verklarende woordenlijst</w:t>
       </w:r>
-      <w:bookmarkEnd w:id="1"/>
+      <w:bookmarkEnd w:id="2"/>
       <w:r>
         <w:rPr>
           <w:rFonts w:asciiTheme="majorHAnsi" w:hAnsiTheme="majorHAnsi"/>
@@ -3321,8 +3483,8 @@
           <w:szCs w:val="32"/>
         </w:rPr>
       </w:pPr>
-      <w:bookmarkStart w:id="2" w:name="_Toc409969072"/>
-      <w:bookmarkStart w:id="3" w:name="_Toc410485938"/>
+      <w:bookmarkStart w:id="3" w:name="_Toc409969072"/>
+      <w:bookmarkStart w:id="4" w:name="_Toc410485938"/>
       <w:r>
         <w:rPr>
           <w:rFonts w:asciiTheme="majorHAnsi" w:hAnsiTheme="majorHAnsi"/>
@@ -3333,8 +3495,8 @@
         <w:lastRenderedPageBreak/>
         <w:t>Voorwoord</w:t>
       </w:r>
-      <w:bookmarkEnd w:id="2"/>
       <w:bookmarkEnd w:id="3"/>
+      <w:bookmarkEnd w:id="4"/>
     </w:p>
     <w:p>
       <w:pPr>
@@ -3448,7 +3610,7 @@
       <w:r>
         <w:br w:type="page"/>
       </w:r>
-      <w:bookmarkStart w:id="4" w:name="_Toc410592799"/>
+      <w:bookmarkStart w:id="5" w:name="_Toc410643504"/>
       <w:r>
         <w:lastRenderedPageBreak/>
         <w:t xml:space="preserve">1. </w:t>
@@ -3459,7 +3621,7 @@
         </w:rPr>
         <w:t>Inleiding</w:t>
       </w:r>
-      <w:bookmarkEnd w:id="4"/>
+      <w:bookmarkEnd w:id="5"/>
     </w:p>
     <w:p>
       <w:pPr>
@@ -3857,7 +4019,7 @@
           <w:color w:val="FF0000"/>
         </w:rPr>
       </w:pPr>
-      <w:bookmarkStart w:id="5" w:name="_Toc410592800"/>
+      <w:bookmarkStart w:id="6" w:name="_Toc410643505"/>
       <w:r>
         <w:lastRenderedPageBreak/>
         <w:t xml:space="preserve">2. </w:t>
@@ -3868,7 +4030,7 @@
       <w:r>
         <w:t>robleemstelling</w:t>
       </w:r>
-      <w:bookmarkEnd w:id="5"/>
+      <w:bookmarkEnd w:id="6"/>
       <w:r>
         <w:t xml:space="preserve"> </w:t>
       </w:r>
@@ -4072,7 +4234,7 @@
           <w:color w:val="FF0000"/>
         </w:rPr>
       </w:pPr>
-      <w:bookmarkStart w:id="6" w:name="_Toc410592801"/>
+      <w:bookmarkStart w:id="7" w:name="_Toc410643506"/>
       <w:r>
         <w:lastRenderedPageBreak/>
         <w:t xml:space="preserve">3. </w:t>
@@ -4080,7 +4242,7 @@
       <w:r>
         <w:t>Analyse huidige situatie</w:t>
       </w:r>
-      <w:bookmarkEnd w:id="6"/>
+      <w:bookmarkEnd w:id="7"/>
       <w:r>
         <w:t xml:space="preserve"> </w:t>
       </w:r>
@@ -4217,7 +4379,7 @@
           <w:rStyle w:val="Kop1Char"/>
         </w:rPr>
       </w:pPr>
-      <w:bookmarkStart w:id="7" w:name="_Toc410592802"/>
+      <w:bookmarkStart w:id="8" w:name="_Toc410643507"/>
       <w:r>
         <w:rPr>
           <w:rStyle w:val="Kop1Char"/>
@@ -4225,7 +4387,7 @@
         <w:lastRenderedPageBreak/>
         <w:t>4. Uitbreiding 1</w:t>
       </w:r>
-      <w:bookmarkEnd w:id="7"/>
+      <w:bookmarkEnd w:id="8"/>
     </w:p>
     <w:p>
       <w:pPr>
@@ -4261,7 +4423,7 @@
       <w:pPr>
         <w:pStyle w:val="Kop2"/>
       </w:pPr>
-      <w:bookmarkStart w:id="8" w:name="_Toc410592803"/>
+      <w:bookmarkStart w:id="9" w:name="_Toc410643508"/>
       <w:r>
         <w:t xml:space="preserve">4.1 Gebruik </w:t>
       </w:r>
@@ -4272,7 +4434,7 @@
       <w:r>
         <w:t>BleuJ</w:t>
       </w:r>
-      <w:bookmarkEnd w:id="8"/>
+      <w:bookmarkEnd w:id="9"/>
       <w:proofErr w:type="spellEnd"/>
       <w:r>
         <w:t xml:space="preserve"> </w:t>
@@ -4322,14 +4484,14 @@
       <w:pPr>
         <w:pStyle w:val="Kop2"/>
       </w:pPr>
-      <w:bookmarkStart w:id="9" w:name="_Toc410592804"/>
+      <w:bookmarkStart w:id="10" w:name="_Toc410643509"/>
       <w:r>
         <w:t xml:space="preserve">4.2 </w:t>
       </w:r>
       <w:r>
         <w:t>Ontwikkeling van een simpele GUI</w:t>
       </w:r>
-      <w:bookmarkEnd w:id="9"/>
+      <w:bookmarkEnd w:id="10"/>
     </w:p>
     <w:p>
       <w:pPr>
@@ -4554,7 +4716,7 @@
       <w:pPr>
         <w:pStyle w:val="Kop2"/>
       </w:pPr>
-      <w:bookmarkStart w:id="10" w:name="_Toc410592805"/>
+      <w:bookmarkStart w:id="11" w:name="_Toc410643510"/>
       <w:r>
         <w:lastRenderedPageBreak/>
         <w:t xml:space="preserve">4.3 </w:t>
@@ -4562,7 +4724,7 @@
       <w:r>
         <w:t>Unittests</w:t>
       </w:r>
-      <w:bookmarkEnd w:id="10"/>
+      <w:bookmarkEnd w:id="11"/>
     </w:p>
     <w:p>
       <w:pPr>
@@ -4653,14 +4815,14 @@
         </w:rPr>
         <w:br/>
       </w:r>
-      <w:bookmarkStart w:id="11" w:name="_Toc410592806"/>
+      <w:bookmarkStart w:id="12" w:name="_Toc410643511"/>
       <w:r>
         <w:t xml:space="preserve">4.4 </w:t>
       </w:r>
       <w:r>
         <w:t>Klasse- en sequentiediagram na uitbreidingen</w:t>
       </w:r>
-      <w:bookmarkEnd w:id="11"/>
+      <w:bookmarkEnd w:id="12"/>
     </w:p>
     <w:p>
       <w:pPr>
@@ -4940,7 +5102,7 @@
       <w:pPr>
         <w:pStyle w:val="Kop2"/>
       </w:pPr>
-      <w:bookmarkStart w:id="12" w:name="_Toc410592807"/>
+      <w:bookmarkStart w:id="13" w:name="_Toc410643512"/>
       <w:r>
         <w:lastRenderedPageBreak/>
         <w:t xml:space="preserve">4.5 </w:t>
@@ -4948,7 +5110,7 @@
       <w:r>
         <w:t>Actor interface, beren en jagers</w:t>
       </w:r>
-      <w:bookmarkEnd w:id="12"/>
+      <w:bookmarkEnd w:id="13"/>
     </w:p>
     <w:p>
       <w:pPr>
@@ -5142,7 +5304,7 @@
           <w:rStyle w:val="Kop1Char"/>
         </w:rPr>
       </w:pPr>
-      <w:bookmarkStart w:id="13" w:name="_Toc410592808"/>
+      <w:bookmarkStart w:id="14" w:name="_Toc410643513"/>
       <w:r>
         <w:rPr>
           <w:rStyle w:val="Kop1Char"/>
@@ -5156,7 +5318,7 @@
         </w:rPr>
         <w:t>. MVC</w:t>
       </w:r>
-      <w:bookmarkEnd w:id="13"/>
+      <w:bookmarkEnd w:id="14"/>
     </w:p>
     <w:p>
       <w:pPr>
@@ -5176,14 +5338,14 @@
       <w:pPr>
         <w:pStyle w:val="Kop2"/>
       </w:pPr>
-      <w:bookmarkStart w:id="14" w:name="_Toc410592809"/>
+      <w:bookmarkStart w:id="15" w:name="_Toc410643514"/>
       <w:r>
         <w:t xml:space="preserve">5.1 </w:t>
       </w:r>
       <w:r>
         <w:t>Wat is MVC?</w:t>
       </w:r>
-      <w:bookmarkEnd w:id="14"/>
+      <w:bookmarkEnd w:id="15"/>
     </w:p>
     <w:p>
       <w:pPr>
@@ -5329,14 +5491,14 @@
       <w:pPr>
         <w:pStyle w:val="Kop2"/>
       </w:pPr>
-      <w:bookmarkStart w:id="15" w:name="_Toc410592810"/>
+      <w:bookmarkStart w:id="16" w:name="_Toc410643515"/>
       <w:r>
         <w:t xml:space="preserve">5.2 </w:t>
       </w:r>
       <w:r>
         <w:t>MVC in Vossen en Konijnen</w:t>
       </w:r>
-      <w:bookmarkEnd w:id="15"/>
+      <w:bookmarkEnd w:id="16"/>
     </w:p>
     <w:p>
       <w:pPr>
@@ -6751,27 +6913,14 @@
       <w:r>
         <w:t>2.</w:t>
       </w:r>
-      <w:r>
-        <w:fldChar w:fldCharType="begin"/>
-      </w:r>
-      <w:r>
-        <w:instrText xml:space="preserve"> SEQ Tekstfragment \* ARABIC </w:instrText>
-      </w:r>
-      <w:r>
-        <w:fldChar w:fldCharType="separate"/>
-      </w:r>
-      <w:r>
-        <w:rPr>
-          <w:noProof/>
-        </w:rPr>
-        <w:t>1</w:t>
-      </w:r>
-      <w:r>
-        <w:rPr>
-          <w:noProof/>
-        </w:rPr>
-        <w:fldChar w:fldCharType="end"/>
-      </w:r>
+      <w:fldSimple w:instr=" SEQ Tekstfragment \* ARABIC ">
+        <w:r>
+          <w:rPr>
+            <w:noProof/>
+          </w:rPr>
+          <w:t>1</w:t>
+        </w:r>
+      </w:fldSimple>
       <w:r>
         <w:t xml:space="preserve"> </w:t>
       </w:r>
@@ -7352,27 +7501,14 @@
       <w:r>
         <w:t>2.</w:t>
       </w:r>
-      <w:r>
-        <w:fldChar w:fldCharType="begin"/>
-      </w:r>
-      <w:r>
-        <w:instrText xml:space="preserve"> SEQ Tekstfragment \* ARABIC </w:instrText>
-      </w:r>
-      <w:r>
-        <w:fldChar w:fldCharType="separate"/>
-      </w:r>
-      <w:r>
-        <w:rPr>
-          <w:noProof/>
-        </w:rPr>
-        <w:t>2</w:t>
-      </w:r>
-      <w:r>
-        <w:rPr>
-          <w:noProof/>
-        </w:rPr>
-        <w:fldChar w:fldCharType="end"/>
-      </w:r>
+      <w:fldSimple w:instr=" SEQ Tekstfragment \* ARABIC ">
+        <w:r>
+          <w:rPr>
+            <w:noProof/>
+          </w:rPr>
+          <w:t>2</w:t>
+        </w:r>
+      </w:fldSimple>
       <w:r>
         <w:t xml:space="preserve"> uit AbstractView.java</w:t>
       </w:r>
@@ -7991,27 +8127,14 @@
       <w:r>
         <w:t>2.</w:t>
       </w:r>
-      <w:r>
-        <w:fldChar w:fldCharType="begin"/>
-      </w:r>
-      <w:r>
-        <w:instrText xml:space="preserve"> SEQ Tekstfragment \* ARABIC </w:instrText>
-      </w:r>
-      <w:r>
-        <w:fldChar w:fldCharType="separate"/>
-      </w:r>
-      <w:r>
-        <w:rPr>
-          <w:noProof/>
-        </w:rPr>
-        <w:t>3</w:t>
-      </w:r>
-      <w:r>
-        <w:rPr>
-          <w:noProof/>
-        </w:rPr>
-        <w:fldChar w:fldCharType="end"/>
-      </w:r>
+      <w:fldSimple w:instr=" SEQ Tekstfragment \* ARABIC ">
+        <w:r>
+          <w:rPr>
+            <w:noProof/>
+          </w:rPr>
+          <w:t>3</w:t>
+        </w:r>
+      </w:fldSimple>
       <w:r>
         <w:t xml:space="preserve"> uit AbstractModel.java</w:t>
       </w:r>
@@ -8152,7 +8275,7 @@
           <w:rStyle w:val="Kop1Char"/>
         </w:rPr>
       </w:pPr>
-      <w:bookmarkStart w:id="16" w:name="_Toc410592811"/>
+      <w:bookmarkStart w:id="17" w:name="_Toc410643516"/>
       <w:r>
         <w:rPr>
           <w:rStyle w:val="Kop1Char"/>
@@ -8166,7 +8289,7 @@
         </w:rPr>
         <w:t>Uitbreiding 2</w:t>
       </w:r>
-      <w:bookmarkEnd w:id="16"/>
+      <w:bookmarkEnd w:id="17"/>
     </w:p>
     <w:p>
       <w:pPr>
@@ -8203,7 +8326,7 @@
           <w:bCs/>
         </w:rPr>
       </w:pPr>
-      <w:bookmarkStart w:id="17" w:name="_Toc410592812"/>
+      <w:bookmarkStart w:id="18" w:name="_Toc410643517"/>
       <w:r>
         <w:rPr>
           <w:rStyle w:val="Kop2Char"/>
@@ -8218,7 +8341,7 @@
         </w:rPr>
         <w:t>Het parameter paneel</w:t>
       </w:r>
-      <w:bookmarkEnd w:id="17"/>
+      <w:bookmarkEnd w:id="18"/>
     </w:p>
     <w:p>
       <w:pPr>
@@ -8318,7 +8441,7 @@
         <w:pStyle w:val="Kop2"/>
         <w:spacing w:before="0"/>
       </w:pPr>
-      <w:bookmarkStart w:id="18" w:name="_Toc410592813"/>
+      <w:bookmarkStart w:id="19" w:name="_Toc410643518"/>
       <w:r>
         <w:lastRenderedPageBreak/>
         <w:t xml:space="preserve">6.2 </w:t>
@@ -8326,7 +8449,7 @@
       <w:r>
         <w:t>Voedselvoorraad van de konijnen</w:t>
       </w:r>
-      <w:bookmarkEnd w:id="18"/>
+      <w:bookmarkEnd w:id="19"/>
     </w:p>
     <w:p>
       <w:pPr>
@@ -9343,14 +9466,14 @@
       <w:pPr>
         <w:pStyle w:val="Kop2"/>
       </w:pPr>
-      <w:bookmarkStart w:id="19" w:name="_Toc410592814"/>
+      <w:bookmarkStart w:id="20" w:name="_Toc410643519"/>
       <w:r>
         <w:t xml:space="preserve">6.3 </w:t>
       </w:r>
       <w:r>
         <w:t>Geluiden en plaatjes</w:t>
       </w:r>
-      <w:bookmarkEnd w:id="19"/>
+      <w:bookmarkEnd w:id="20"/>
     </w:p>
     <w:p>
       <w:pPr>
@@ -9869,7 +9992,6 @@
           <w:szCs w:val="26"/>
         </w:rPr>
       </w:pPr>
-      <w:bookmarkStart w:id="20" w:name="_Toc410592815"/>
       <w:r>
         <w:br w:type="page"/>
       </w:r>
@@ -9878,11 +10000,12 @@
       <w:pPr>
         <w:pStyle w:val="Kop2"/>
       </w:pPr>
+      <w:bookmarkStart w:id="21" w:name="_Toc410643520"/>
       <w:r>
         <w:lastRenderedPageBreak/>
         <w:t>6.4 De toerist</w:t>
       </w:r>
-      <w:bookmarkEnd w:id="20"/>
+      <w:bookmarkEnd w:id="21"/>
     </w:p>
     <w:p>
       <w:pPr>
@@ -10010,8 +10133,12 @@
       <w:r>
         <w:t xml:space="preserve"> een bosbrand (zwart) (v3.0)</w:t>
       </w:r>
-      <w:bookmarkStart w:id="21" w:name="_GoBack"/>
-      <w:bookmarkEnd w:id="21"/>
+    </w:p>
+    <w:p>
+      <w:pPr>
+        <w:pStyle w:val="Bijschrift"/>
+        <w:jc w:val="center"/>
+      </w:pPr>
       <w:commentRangeStart w:id="22"/>
       <w:r>
         <w:br w:type="page"/>
@@ -10035,16 +10162,141 @@
     </w:p>
     <w:p>
       <w:pPr>
+        <w:pStyle w:val="Kop2"/>
+      </w:pPr>
+      <w:bookmarkStart w:id="23" w:name="_Toc410643521"/>
+      <w:r>
+        <w:t>6.5</w:t>
+      </w:r>
+      <w:r>
+        <w:t xml:space="preserve"> </w:t>
+      </w:r>
+      <w:r>
+        <w:t>Extra menu knoppen</w:t>
+      </w:r>
+      <w:bookmarkEnd w:id="23"/>
+    </w:p>
+    <w:p>
+      <w:r>
+        <w:t xml:space="preserve">De nieuwe applicatie is met nog een zinvolle aanvulling uitgebreid.  Deze </w:t>
+      </w:r>
+      <w:r>
+        <w:t>aanvulling</w:t>
+      </w:r>
+      <w:r>
+        <w:t xml:space="preserve"> bestaat uit een vijftal nieuwe knoppen welke geïmplementeerd zijn in het gebruikerspaneel. Met behulp van deze knoppen is het mogelijk om tijdens de simulatie nieuwe dieren</w:t>
+      </w:r>
+      <w:r>
+        <w:t xml:space="preserve"> </w:t>
+      </w:r>
+      <w:r>
+        <w:t xml:space="preserve"> te voegen. Dat kan erg handig zijn als er bijvoorbeeld een diersoort uitgestorven is.</w:t>
+      </w:r>
+    </w:p>
+    <w:p>
+      <w:r>
+        <w:t>Elke klik op een van de vijf knoppen zal er voor zorgen dat het dier dat bij de knop hoort in de volgende stap wordt toegevoegd. Elke klik is dus een extra dier.  Ook zijn er knoppen voor de jager en de toerist.</w:t>
+      </w:r>
+    </w:p>
+    <w:p/>
+    <w:p>
+      <w:pPr>
+        <w:keepNext/>
+      </w:pPr>
+      <w:r>
+        <w:rPr>
+          <w:noProof/>
+          <w:lang w:eastAsia="nl-NL"/>
+        </w:rPr>
+        <w:drawing>
+          <wp:inline distT="0" distB="0" distL="0" distR="0" wp14:anchorId="04CE82B1" wp14:editId="1F72405F">
+            <wp:extent cx="5760720" cy="3472601"/>
+            <wp:effectExtent l="0" t="0" r="0" b="0"/>
+            <wp:docPr id="24" name="Afbeelding 24"/>
+            <wp:cNvGraphicFramePr>
+              <a:graphicFrameLocks xmlns:a="http://schemas.openxmlformats.org/drawingml/2006/main" noChangeAspect="1"/>
+            </wp:cNvGraphicFramePr>
+            <a:graphic xmlns:a="http://schemas.openxmlformats.org/drawingml/2006/main">
+              <a:graphicData uri="http://schemas.openxmlformats.org/drawingml/2006/picture">
+                <pic:pic xmlns:pic="http://schemas.openxmlformats.org/drawingml/2006/picture">
+                  <pic:nvPicPr>
+                    <pic:cNvPr id="0" name=""/>
+                    <pic:cNvPicPr/>
+                  </pic:nvPicPr>
+                  <pic:blipFill>
+                    <a:blip r:embed="rId26"/>
+                    <a:stretch>
+                      <a:fillRect/>
+                    </a:stretch>
+                  </pic:blipFill>
+                  <pic:spPr>
+                    <a:xfrm>
+                      <a:off x="0" y="0"/>
+                      <a:ext cx="5760720" cy="3472601"/>
+                    </a:xfrm>
+                    <a:prstGeom prst="rect">
+                      <a:avLst/>
+                    </a:prstGeom>
+                  </pic:spPr>
+                </pic:pic>
+              </a:graphicData>
+            </a:graphic>
+          </wp:inline>
+        </w:drawing>
+      </w:r>
+    </w:p>
+    <w:p>
+      <w:pPr>
+        <w:pStyle w:val="Bijschrift"/>
+        <w:jc w:val="center"/>
+      </w:pPr>
+      <w:r>
+        <w:t>Figuur 6.5.</w:t>
+      </w:r>
+      <w:r>
+        <w:t xml:space="preserve">1 - Screenshot van V&amp;K applicatie </w:t>
+      </w:r>
+      <w:r>
+        <w:t>met links de nieuwe menuknoppen</w:t>
+      </w:r>
+      <w:r>
+        <w:t xml:space="preserve"> (v3.0)</w:t>
+      </w:r>
+    </w:p>
+    <w:p>
+      <w:pPr>
         <w:pStyle w:val="Kop1"/>
         <w:rPr>
           <w:rStyle w:val="Kop1Char"/>
         </w:rPr>
       </w:pPr>
-      <w:bookmarkStart w:id="23" w:name="_Toc410592816"/>
-      <w:r>
+    </w:p>
+    <w:p>
+      <w:pPr>
         <w:rPr>
           <w:rStyle w:val="Kop1Char"/>
         </w:rPr>
+      </w:pPr>
+      <w:r>
+        <w:rPr>
+          <w:rStyle w:val="Kop1Char"/>
+        </w:rPr>
+        <w:br w:type="page"/>
+      </w:r>
+    </w:p>
+    <w:p>
+      <w:pPr>
+        <w:pStyle w:val="Kop1"/>
+        <w:rPr>
+          <w:rStyle w:val="Kop1Char"/>
+        </w:rPr>
+      </w:pPr>
+      <w:bookmarkStart w:id="24" w:name="_Toc410643522"/>
+      <w:r>
+        <w:rPr>
+          <w:rStyle w:val="Kop1Char"/>
+        </w:rPr>
+        <w:lastRenderedPageBreak/>
         <w:t xml:space="preserve">7. </w:t>
       </w:r>
       <w:r>
@@ -10065,7 +10317,7 @@
         </w:rPr>
         <w:t>onijnenziekte</w:t>
       </w:r>
-      <w:bookmarkEnd w:id="23"/>
+      <w:bookmarkEnd w:id="24"/>
     </w:p>
     <w:p>
       <w:pPr>
@@ -14247,7 +14499,7 @@
           <w:rStyle w:val="Kop1Char"/>
         </w:rPr>
       </w:pPr>
-      <w:bookmarkStart w:id="24" w:name="_Toc410592817"/>
+      <w:bookmarkStart w:id="25" w:name="_Toc410643523"/>
       <w:r>
         <w:rPr>
           <w:rStyle w:val="Kop1Char"/>
@@ -14261,7 +14513,7 @@
         </w:rPr>
         <w:t>Conclusie</w:t>
       </w:r>
-      <w:bookmarkEnd w:id="24"/>
+      <w:bookmarkEnd w:id="25"/>
     </w:p>
     <w:p>
       <w:pPr>
@@ -14387,7 +14639,7 @@
         <w:rPr>
           <w:rStyle w:val="Verwijzingopmerking"/>
         </w:rPr>
-        <w:commentReference w:id="25"/>
+        <w:commentReference w:id="26"/>
       </w:r>
     </w:p>
     <w:p/>
@@ -14396,11 +14648,11 @@
       <w:pPr>
         <w:pStyle w:val="Kop1"/>
       </w:pPr>
-      <w:bookmarkStart w:id="26" w:name="_Toc410592818"/>
+      <w:bookmarkStart w:id="27" w:name="_Toc410643524"/>
       <w:r>
         <w:t>9. Aanbevelingen</w:t>
       </w:r>
-      <w:bookmarkEnd w:id="26"/>
+      <w:bookmarkEnd w:id="27"/>
     </w:p>
     <w:p/>
     <w:p>
@@ -14410,8 +14662,8 @@
           <w:rStyle w:val="Kop2Char"/>
         </w:rPr>
       </w:pPr>
-      <w:bookmarkStart w:id="27" w:name="_Toc410592819"/>
-      <w:commentRangeStart w:id="28"/>
+      <w:bookmarkStart w:id="28" w:name="_Toc410643525"/>
+      <w:commentRangeStart w:id="29"/>
       <w:r>
         <w:rPr>
           <w:rStyle w:val="Kop2Char"/>
@@ -14425,7 +14677,7 @@
         </w:rPr>
         <w:t>Threading</w:t>
       </w:r>
-      <w:bookmarkEnd w:id="27"/>
+      <w:bookmarkEnd w:id="28"/>
       <w:proofErr w:type="spellEnd"/>
     </w:p>
     <w:p>
@@ -14441,21 +14693,21 @@
       <w:r>
         <w:br/>
       </w:r>
-      <w:bookmarkStart w:id="29" w:name="_Toc410592820"/>
+      <w:bookmarkStart w:id="30" w:name="_Toc410643526"/>
       <w:r>
         <w:rPr>
           <w:rStyle w:val="Kop2Char"/>
         </w:rPr>
         <w:t>9.2 Simulatie parameters</w:t>
       </w:r>
-      <w:commentRangeEnd w:id="28"/>
+      <w:commentRangeEnd w:id="29"/>
       <w:r>
         <w:rPr>
           <w:rStyle w:val="Kop2Char"/>
         </w:rPr>
-        <w:commentReference w:id="28"/>
-      </w:r>
-      <w:bookmarkEnd w:id="29"/>
+        <w:commentReference w:id="29"/>
+      </w:r>
+      <w:bookmarkEnd w:id="30"/>
     </w:p>
     <w:p>
       <w:pPr>
@@ -14478,15 +14730,15 @@
       <w:r>
         <w:br w:type="page"/>
       </w:r>
-      <w:bookmarkStart w:id="30" w:name="_Toc410592821"/>
+      <w:bookmarkStart w:id="31" w:name="_Toc410643527"/>
       <w:r>
         <w:lastRenderedPageBreak/>
         <w:t>Literatuurlijst</w:t>
       </w:r>
-      <w:bookmarkEnd w:id="30"/>
-    </w:p>
-    <w:p>
-      <w:commentRangeStart w:id="31"/>
+      <w:bookmarkEnd w:id="31"/>
+    </w:p>
+    <w:p>
+      <w:commentRangeStart w:id="32"/>
       <w:r>
         <w:t xml:space="preserve">Programmeren in Java met </w:t>
       </w:r>
@@ -14514,12 +14766,12 @@
       <w:r>
         <w:t xml:space="preserve"> </w:t>
       </w:r>
-      <w:commentRangeEnd w:id="31"/>
+      <w:commentRangeEnd w:id="32"/>
       <w:r>
         <w:rPr>
           <w:rStyle w:val="Verwijzingopmerking"/>
         </w:rPr>
-        <w:commentReference w:id="31"/>
+        <w:commentReference w:id="32"/>
       </w:r>
       <w:r>
         <w:rPr>
@@ -14535,11 +14787,11 @@
           <w:rStyle w:val="Kop1Char"/>
         </w:rPr>
       </w:pPr>
-      <w:bookmarkStart w:id="32" w:name="_Toc410592822"/>
+      <w:bookmarkStart w:id="33" w:name="_Toc410643528"/>
       <w:r>
         <w:t>Bronnen</w:t>
       </w:r>
-      <w:bookmarkEnd w:id="32"/>
+      <w:bookmarkEnd w:id="33"/>
       <w:r>
         <w:rPr>
           <w:rStyle w:val="Kop1Char"/>
@@ -14554,7 +14806,7 @@
           <w:rStyle w:val="Kop1Char"/>
         </w:rPr>
       </w:pPr>
-      <w:bookmarkStart w:id="33" w:name="_Toc410592823"/>
+      <w:bookmarkStart w:id="34" w:name="_Toc410643529"/>
       <w:r>
         <w:rPr>
           <w:rStyle w:val="Kop1Char"/>
@@ -14562,7 +14814,7 @@
         <w:lastRenderedPageBreak/>
         <w:t>Bijlage 1</w:t>
       </w:r>
-      <w:bookmarkEnd w:id="33"/>
+      <w:bookmarkEnd w:id="34"/>
     </w:p>
     <w:p/>
     <w:p>
@@ -14577,7 +14829,7 @@
           <w:rStyle w:val="Kop1Char"/>
         </w:rPr>
       </w:pPr>
-      <w:bookmarkStart w:id="34" w:name="_Toc410592824"/>
+      <w:bookmarkStart w:id="35" w:name="_Toc410643530"/>
       <w:r>
         <w:rPr>
           <w:rStyle w:val="Kop1Char"/>
@@ -14585,7 +14837,7 @@
         <w:lastRenderedPageBreak/>
         <w:t>Bijlage 2</w:t>
       </w:r>
-      <w:bookmarkEnd w:id="34"/>
+      <w:bookmarkEnd w:id="35"/>
     </w:p>
     <w:p>
       <w:pPr>
@@ -14598,7 +14850,7 @@
       </w:pPr>
     </w:p>
     <w:sectPr>
-      <w:footerReference w:type="default" r:id="rId26"/>
+      <w:footerReference w:type="default" r:id="rId27"/>
       <w:pgSz w:w="11906" w:h="16838"/>
       <w:pgMar w:top="1417" w:right="1417" w:bottom="1417" w:left="1417" w:header="708" w:footer="708" w:gutter="0"/>
       <w:pgNumType w:start="0"/>
@@ -14628,7 +14880,7 @@
       </w:r>
     </w:p>
   </w:comment>
-  <w:comment w:id="25" w:author="Rick van der Poel" w:date="2015-02-01T15:57:00Z" w:initials="RvdP">
+  <w:comment w:id="26" w:author="Rick van der Poel" w:date="2015-02-01T15:57:00Z" w:initials="RvdP">
     <w:p>
       <w:pPr>
         <w:pStyle w:val="Tekstopmerking"/>
@@ -14644,7 +14896,7 @@
       </w:r>
     </w:p>
   </w:comment>
-  <w:comment w:id="28" w:author="Rick van der Poel" w:date="2015-02-01T16:00:00Z" w:initials="RvdP">
+  <w:comment w:id="29" w:author="Rick van der Poel" w:date="2015-02-01T16:00:00Z" w:initials="RvdP">
     <w:p>
       <w:pPr>
         <w:pStyle w:val="Tekstopmerking"/>
@@ -14660,7 +14912,7 @@
       </w:r>
     </w:p>
   </w:comment>
-  <w:comment w:id="31" w:author="Rick van der Poel" w:date="2015-02-01T16:47:00Z" w:initials="RvdP">
+  <w:comment w:id="32" w:author="Rick van der Poel" w:date="2015-02-01T16:47:00Z" w:initials="RvdP">
     <w:p>
       <w:pPr>
         <w:pStyle w:val="Tekstopmerking"/>
@@ -14752,7 +15004,7 @@
           <w:rPr>
             <w:noProof/>
           </w:rPr>
-          <w:t>21</w:t>
+          <w:t>3</w:t>
         </w:r>
         <w:r>
           <w:rPr>
@@ -17729,7 +17981,7 @@
   <a:extraClrSchemeLst/>
   <a:extLst>
     <a:ext uri="{05A4C25C-085E-4340-85A3-A5531E510DB2}">
-      <thm15:themeFamily xmlns:thm15="http://schemas.microsoft.com/office/thememl/2012/main" xmlns="" name="Office Theme" id="{62F939B6-93AF-4DB8-9C6B-D6C7DFDC589F}" vid="{4A3C46E8-61CC-4603-A589-7422A47A8E4A}"/>
+      <thm15:themeFamily xmlns="" xmlns:thm15="http://schemas.microsoft.com/office/thememl/2012/main" name="Office Theme" id="{62F939B6-93AF-4DB8-9C6B-D6C7DFDC589F}" vid="{4A3C46E8-61CC-4603-A589-7422A47A8E4A}"/>
     </a:ext>
   </a:extLst>
 </a:theme>
@@ -17759,7 +18011,7 @@
 </file>
 
 <file path=customXml/itemProps2.xml><?xml version="1.0" encoding="utf-8"?>
-<ds:datastoreItem xmlns:ds="http://schemas.openxmlformats.org/officeDocument/2006/customXml" ds:itemID="{50233F15-E789-48A3-8CF5-B371AFBE36B9}">
+<ds:datastoreItem xmlns:ds="http://schemas.openxmlformats.org/officeDocument/2006/customXml" ds:itemID="{9DE1D190-2E1E-4247-BFF5-6E5129171FCF}">
   <ds:schemaRefs>
     <ds:schemaRef ds:uri="http://schemas.openxmlformats.org/officeDocument/2006/bibliography"/>
   </ds:schemaRefs>

</xml_diff>